<commit_message>
took notes on user stories
</commit_message>
<xml_diff>
--- a/info+resources/Woof.docx
+++ b/info+resources/Woof.docx
@@ -97,13 +97,7 @@
         <w:rPr>
           <w:u w:val="none"/>
         </w:rPr>
-        <w:t>-</w:t>
-      </w:r>
-      <w:r>
-        <w:rPr>
-          <w:u w:val="none"/>
-        </w:rPr>
-        <w:t>whats the move app</w:t>
+        <w:t>-whats the move app</w:t>
       </w:r>
     </w:p>
     <w:p>
@@ -131,13 +125,7 @@
         <w:rPr>
           <w:u w:val="none"/>
         </w:rPr>
-        <w:t>-</w:t>
-      </w:r>
-      <w:r>
-        <w:rPr>
-          <w:u w:val="none"/>
-        </w:rPr>
-        <w:t>server cloud torrent</w:t>
+        <w:t>-server cloud torrent</w:t>
       </w:r>
     </w:p>
     <w:p>
@@ -276,11 +264,6 @@
           <w:u w:val="none"/>
         </w:rPr>
         <w:tab/>
-      </w:r>
-      <w:r>
-        <w:rPr>
-          <w:u w:val="none"/>
-        </w:rPr>
         <w:t>-for users to be able to create their own accounts</w:t>
       </w:r>
     </w:p>
@@ -491,21 +474,6 @@
         </w:rPr>
         <w:tab/>
         <w:t>-Some type of database system to store user accounts, and metadata on the files</w:t>
-      </w:r>
-    </w:p>
-    <w:p>
-      <w:pPr>
-        <w:pStyle w:val="Normal"/>
-        <w:rPr>
-          <w:u w:val="none"/>
-        </w:rPr>
-      </w:pPr>
-      <w:r>
-        <w:rPr>
-          <w:u w:val="none"/>
-        </w:rPr>
-        <w:tab/>
-        <w:t>-</w:t>
       </w:r>
     </w:p>
     <w:sectPr>
@@ -528,15 +496,12 @@
       <w:rPr>
         <w:rFonts w:ascii="Liberation Serif" w:hAnsi="Liberation Serif" w:eastAsia="Noto Sans CJK SC Regular" w:cs="Lohit Devanagari"/>
         <w:kern w:val="2"/>
-        <w:sz w:val="24"/>
         <w:szCs w:val="24"/>
         <w:lang w:val="en-US" w:eastAsia="zh-CN" w:bidi="hi-IN"/>
       </w:rPr>
     </w:rPrDefault>
     <w:pPrDefault>
-      <w:pPr>
-        <w:widowControl/>
-      </w:pPr>
+      <w:pPr/>
     </w:pPrDefault>
   </w:docDefaults>
   <w:style w:type="paragraph" w:styleId="Normal">
@@ -544,10 +509,9 @@
     <w:qFormat/>
     <w:pPr>
       <w:widowControl/>
-      <w:kinsoku w:val="true"/>
-      <w:overflowPunct w:val="true"/>
-      <w:autoSpaceDE w:val="true"/>
+      <w:overflowPunct w:val="false"/>
       <w:bidi w:val="0"/>
+      <w:jc w:val="left"/>
     </w:pPr>
     <w:rPr>
       <w:rFonts w:ascii="Liberation Serif" w:hAnsi="Liberation Serif" w:eastAsia="Noto Sans CJK SC Regular" w:cs="Lohit Devanagari"/>

</xml_diff>